<commit_message>
Construyendo cosas basicas, clases estandar
</commit_message>
<xml_diff>
--- a/Informe.docx
+++ b/Informe.docx
@@ -200,6 +200,7 @@
     <w:p>
       <w:pPr>
         <w:numPr>
+          <w:ilvl w:val="0"/>
           <w:numId w:val="0"/>
         </w:numPr>
         <w:tabs>
@@ -227,6 +228,7 @@
     <w:p>
       <w:pPr>
         <w:numPr>
+          <w:ilvl w:val="0"/>
           <w:numId w:val="0"/>
         </w:numPr>
         <w:tabs>
@@ -249,6 +251,34 @@
           <w:lang w:val="es-MX"/>
         </w:rPr>
         <w:t>Retomando el analisis del proyecto he notado que a parte de la clase usuario me haria falta una clase mas general, como es el inicio de sesion, donde va leer en el archivo y va ingresar a la plataforma dependiendo de la suscripcion. Pensaria en una clase principal aun no tengo los metodos y los atributos.</w:t>
+      </w:r>
+    </w:p>
+    <w:p>
+      <w:pPr>
+        <w:numPr>
+          <w:ilvl w:val="0"/>
+          <w:numId w:val="0"/>
+        </w:numPr>
+        <w:tabs>
+          <w:tab w:val="left" w:pos="720"/>
+        </w:tabs>
+        <w:spacing w:after="160" w:line="259" w:lineRule="auto"/>
+        <w:jc w:val="both"/>
+        <w:rPr>
+          <w:rFonts w:hint="default"/>
+          <w:b/>
+          <w:bCs/>
+          <w:lang w:val="es-MX"/>
+        </w:rPr>
+      </w:pPr>
+      <w:r>
+        <w:rPr>
+          <w:rFonts w:hint="default"/>
+          <w:b/>
+          <w:bCs/>
+          <w:lang w:val="es-MX"/>
+        </w:rPr>
+        <w:t>En las listas de reproduccion cuando es el usuario es premium se implementa la opcion de seguir listas de reproduccion, la manera en la cual he pensado en hacerlas con referencias acceder directamente a la direccion de memoria donde el usuario tiene creada o guardad la lista de reproduccion.</w:t>
       </w:r>
       <w:bookmarkStart w:id="0" w:name="_GoBack"/>
       <w:bookmarkEnd w:id="0"/>
@@ -1103,6 +1133,7 @@
     <w:name w:val="Título 1 Car"/>
     <w:basedOn w:val="11"/>
     <w:link w:val="2"/>
+    <w:qFormat/>
     <w:uiPriority w:val="9"/>
     <w:rPr>
       <w:rFonts w:asciiTheme="majorHAnsi" w:hAnsiTheme="majorHAnsi" w:eastAsiaTheme="majorEastAsia" w:cstheme="majorBidi"/>
@@ -1130,6 +1161,7 @@
     <w:basedOn w:val="11"/>
     <w:link w:val="4"/>
     <w:semiHidden/>
+    <w:qFormat/>
     <w:uiPriority w:val="9"/>
     <w:rPr>
       <w:rFonts w:eastAsiaTheme="majorEastAsia" w:cstheme="majorBidi"/>

</xml_diff>